<commit_message>
Valid KRE Transaction Guidelines 2.0.
</commit_message>
<xml_diff>
--- a/improvement-proposals/Valid KRE Transaction Guidelines 2.0.docx
+++ b/improvement-proposals/Valid KRE Transaction Guidelines 2.0.docx
@@ -21,8 +21,6 @@
           <w:lang w:eastAsia="en-AU"/>
         </w:rPr>
       </w:pPr>
-      <w:bookmarkStart w:id="0" w:name="_GoBack"/>
-      <w:bookmarkEnd w:id="0"/>
       <w:r>
         <w:rPr>
           <w:rFonts w:ascii="Arial" w:eastAsia="Times New Roman" w:hAnsi="Arial" w:cs="Arial"/>
@@ -256,7 +254,37 @@
           <w:highlight w:val="yellow"/>
           <w:lang w:eastAsia="en-AU"/>
         </w:rPr>
-        <w:t xml:space="preserve">[Asparagusm comment: This should be referred to so it's clear these </w:t>
+        <w:t>[</w:t>
+      </w:r>
+      <w:proofErr w:type="spellStart"/>
+      <w:r>
+        <w:rPr>
+          <w:rFonts w:ascii="Arial" w:eastAsia="Times New Roman" w:hAnsi="Arial" w:cs="Arial"/>
+          <w:b/>
+          <w:bCs/>
+          <w:i/>
+          <w:color w:val="24292E"/>
+          <w:sz w:val="20"/>
+          <w:szCs w:val="30"/>
+          <w:highlight w:val="yellow"/>
+          <w:lang w:eastAsia="en-AU"/>
+        </w:rPr>
+        <w:t>Asparagusm</w:t>
+      </w:r>
+      <w:proofErr w:type="spellEnd"/>
+      <w:r>
+        <w:rPr>
+          <w:rFonts w:ascii="Arial" w:eastAsia="Times New Roman" w:hAnsi="Arial" w:cs="Arial"/>
+          <w:b/>
+          <w:bCs/>
+          <w:i/>
+          <w:color w:val="24292E"/>
+          <w:sz w:val="20"/>
+          <w:szCs w:val="30"/>
+          <w:highlight w:val="yellow"/>
+          <w:lang w:eastAsia="en-AU"/>
+        </w:rPr>
+        <w:t xml:space="preserve"> comment: This should be referred to so it's clear these </w:t>
       </w:r>
       <w:r>
         <w:rPr>
@@ -512,7 +540,35 @@
           <w:shd w:val="clear" w:color="auto" w:fill="F2F2F2" w:themeFill="background1" w:themeFillShade="F2"/>
           <w:lang w:eastAsia="en-AU"/>
         </w:rPr>
-        <w:t>[link to medium articles that explain context].</w:t>
+        <w:t>[</w:t>
+      </w:r>
+      <w:proofErr w:type="gramStart"/>
+      <w:r>
+        <w:rPr>
+          <w:rFonts w:ascii="Arial" w:eastAsia="Times New Roman" w:hAnsi="Arial" w:cs="Arial"/>
+          <w:bCs/>
+          <w:i/>
+          <w:color w:val="24292E"/>
+          <w:sz w:val="20"/>
+          <w:szCs w:val="30"/>
+          <w:shd w:val="clear" w:color="auto" w:fill="F2F2F2" w:themeFill="background1" w:themeFillShade="F2"/>
+          <w:lang w:eastAsia="en-AU"/>
+        </w:rPr>
+        <w:t>link</w:t>
+      </w:r>
+      <w:proofErr w:type="gramEnd"/>
+      <w:r>
+        <w:rPr>
+          <w:rFonts w:ascii="Arial" w:eastAsia="Times New Roman" w:hAnsi="Arial" w:cs="Arial"/>
+          <w:bCs/>
+          <w:i/>
+          <w:color w:val="24292E"/>
+          <w:sz w:val="20"/>
+          <w:szCs w:val="30"/>
+          <w:shd w:val="clear" w:color="auto" w:fill="F2F2F2" w:themeFill="background1" w:themeFillShade="F2"/>
+          <w:lang w:eastAsia="en-AU"/>
+        </w:rPr>
+        <w:t xml:space="preserve"> to medium articles that explain context].</w:t>
       </w:r>
     </w:p>
     <w:p>
@@ -684,6 +740,7 @@
                 <w:lang w:eastAsia="en-AU"/>
               </w:rPr>
             </w:pPr>
+            <w:proofErr w:type="gramStart"/>
             <w:r>
               <w:rPr>
                 <w:rFonts w:ascii="Arial" w:eastAsia="Times New Roman" w:hAnsi="Arial" w:cs="Arial"/>
@@ -704,7 +761,19 @@
                 <w:szCs w:val="30"/>
                 <w:lang w:eastAsia="en-AU"/>
               </w:rPr>
-              <w:t xml:space="preserve">n End-User that is a natural person with a single wallet in your Application. </w:t>
+              <w:t>n</w:t>
+            </w:r>
+            <w:proofErr w:type="gramEnd"/>
+            <w:r>
+              <w:rPr>
+                <w:rFonts w:ascii="Arial" w:eastAsia="Times New Roman" w:hAnsi="Arial" w:cs="Arial"/>
+                <w:bCs/>
+                <w:color w:val="24292E"/>
+                <w:sz w:val="20"/>
+                <w:szCs w:val="30"/>
+                <w:lang w:eastAsia="en-AU"/>
+              </w:rPr>
+              <w:t xml:space="preserve"> End-User that is a natural person with a single wallet in your Application. </w:t>
             </w:r>
             <w:r>
               <w:rPr>
@@ -785,6 +854,7 @@
                 <w:lang w:eastAsia="en-AU"/>
               </w:rPr>
             </w:pPr>
+            <w:proofErr w:type="gramStart"/>
             <w:r>
               <w:rPr>
                 <w:rFonts w:ascii="Arial" w:eastAsia="Times New Roman" w:hAnsi="Arial" w:cs="Arial"/>
@@ -796,6 +866,7 @@
               </w:rPr>
               <w:t>a</w:t>
             </w:r>
+            <w:proofErr w:type="gramEnd"/>
             <w:r>
               <w:rPr>
                 <w:rFonts w:ascii="Arial" w:eastAsia="Times New Roman" w:hAnsi="Arial" w:cs="Arial"/>
@@ -964,6 +1035,7 @@
                 <w:lang w:eastAsia="en-AU"/>
               </w:rPr>
             </w:pPr>
+            <w:proofErr w:type="gramStart"/>
             <w:r>
               <w:rPr>
                 <w:rFonts w:ascii="Arial" w:eastAsia="Times New Roman" w:hAnsi="Arial" w:cs="Arial"/>
@@ -973,7 +1045,19 @@
                 <w:szCs w:val="30"/>
                 <w:lang w:eastAsia="en-AU"/>
               </w:rPr>
-              <w:t xml:space="preserve">a Transaction originated from a User to you within your Application. </w:t>
+              <w:t>a</w:t>
+            </w:r>
+            <w:proofErr w:type="gramEnd"/>
+            <w:r>
+              <w:rPr>
+                <w:rFonts w:ascii="Arial" w:eastAsia="Times New Roman" w:hAnsi="Arial" w:cs="Arial"/>
+                <w:bCs/>
+                <w:color w:val="24292E"/>
+                <w:sz w:val="20"/>
+                <w:szCs w:val="30"/>
+                <w:lang w:eastAsia="en-AU"/>
+              </w:rPr>
+              <w:t xml:space="preserve"> Transaction originated from a User to you within your Application. </w:t>
             </w:r>
             <w:r>
               <w:rPr>
@@ -1025,7 +1109,31 @@
                 <w:szCs w:val="30"/>
                 <w:lang w:eastAsia="en-AU"/>
               </w:rPr>
-              <w:t>"Subscription"</w:t>
+              <w:t>"</w:t>
+            </w:r>
+            <w:r>
+              <w:rPr>
+                <w:rFonts w:ascii="Arial" w:eastAsia="Times New Roman" w:hAnsi="Arial" w:cs="Arial"/>
+                <w:b/>
+                <w:bCs/>
+                <w:color w:val="24292E"/>
+                <w:sz w:val="20"/>
+                <w:szCs w:val="30"/>
+                <w:lang w:eastAsia="en-AU"/>
+              </w:rPr>
+              <w:t>Subscription</w:t>
+            </w:r>
+            <w:r>
+              <w:rPr>
+                <w:rFonts w:ascii="Arial" w:eastAsia="Times New Roman" w:hAnsi="Arial" w:cs="Arial"/>
+                <w:b/>
+                <w:bCs/>
+                <w:color w:val="24292E"/>
+                <w:sz w:val="20"/>
+                <w:szCs w:val="30"/>
+                <w:lang w:eastAsia="en-AU"/>
+              </w:rPr>
+              <w:t>"</w:t>
             </w:r>
           </w:p>
         </w:tc>
@@ -1053,6 +1161,7 @@
                 <w:lang w:eastAsia="en-AU"/>
               </w:rPr>
             </w:pPr>
+            <w:proofErr w:type="gramStart"/>
             <w:r>
               <w:rPr>
                 <w:rFonts w:ascii="Arial" w:eastAsia="Times New Roman" w:hAnsi="Arial" w:cs="Arial"/>
@@ -1073,7 +1182,19 @@
                 <w:szCs w:val="30"/>
                 <w:lang w:eastAsia="en-AU"/>
               </w:rPr>
-              <w:t xml:space="preserve">n </w:t>
+              <w:t>n</w:t>
+            </w:r>
+            <w:proofErr w:type="gramEnd"/>
+            <w:r>
+              <w:rPr>
+                <w:rFonts w:ascii="Arial" w:eastAsia="Times New Roman" w:hAnsi="Arial" w:cs="Arial"/>
+                <w:bCs/>
+                <w:color w:val="24292E"/>
+                <w:sz w:val="20"/>
+                <w:szCs w:val="30"/>
+                <w:lang w:eastAsia="en-AU"/>
+              </w:rPr>
+              <w:t xml:space="preserve"> </w:t>
             </w:r>
             <w:r>
               <w:rPr>
@@ -1418,7 +1539,37 @@
           <w:highlight w:val="yellow"/>
           <w:lang w:eastAsia="en-AU"/>
         </w:rPr>
-        <w:t xml:space="preserve">[Asparagusm </w:t>
+        <w:t>[</w:t>
+      </w:r>
+      <w:proofErr w:type="spellStart"/>
+      <w:r>
+        <w:rPr>
+          <w:rFonts w:ascii="Arial" w:eastAsia="Times New Roman" w:hAnsi="Arial" w:cs="Arial"/>
+          <w:b/>
+          <w:bCs/>
+          <w:i/>
+          <w:color w:val="24292E"/>
+          <w:sz w:val="20"/>
+          <w:szCs w:val="30"/>
+          <w:highlight w:val="yellow"/>
+          <w:lang w:eastAsia="en-AU"/>
+        </w:rPr>
+        <w:t>Asparagusm</w:t>
+      </w:r>
+      <w:proofErr w:type="spellEnd"/>
+      <w:r>
+        <w:rPr>
+          <w:rFonts w:ascii="Arial" w:eastAsia="Times New Roman" w:hAnsi="Arial" w:cs="Arial"/>
+          <w:b/>
+          <w:bCs/>
+          <w:i/>
+          <w:color w:val="24292E"/>
+          <w:sz w:val="20"/>
+          <w:szCs w:val="30"/>
+          <w:highlight w:val="yellow"/>
+          <w:lang w:eastAsia="en-AU"/>
+        </w:rPr>
+        <w:t xml:space="preserve"> </w:t>
       </w:r>
       <w:r>
         <w:rPr>
@@ -2032,7 +2183,67 @@
           <w:highlight w:val="yellow"/>
           <w:lang w:eastAsia="en-AU"/>
         </w:rPr>
-        <w:t>[Asparagusm comment: I've added 'at the time the transaction occurs'.  This prevents for instance, a user who downloads an app for the first time receiving a one-time pop that these transactions will continually occur in the background i.e. Psiphon]</w:t>
+        <w:t>[</w:t>
+      </w:r>
+      <w:proofErr w:type="spellStart"/>
+      <w:r>
+        <w:rPr>
+          <w:rFonts w:ascii="Arial" w:eastAsia="Times New Roman" w:hAnsi="Arial" w:cs="Arial"/>
+          <w:b/>
+          <w:bCs/>
+          <w:i/>
+          <w:color w:val="24292E"/>
+          <w:sz w:val="20"/>
+          <w:szCs w:val="30"/>
+          <w:highlight w:val="yellow"/>
+          <w:lang w:eastAsia="en-AU"/>
+        </w:rPr>
+        <w:t>Asparagusm</w:t>
+      </w:r>
+      <w:proofErr w:type="spellEnd"/>
+      <w:r>
+        <w:rPr>
+          <w:rFonts w:ascii="Arial" w:eastAsia="Times New Roman" w:hAnsi="Arial" w:cs="Arial"/>
+          <w:b/>
+          <w:bCs/>
+          <w:i/>
+          <w:color w:val="24292E"/>
+          <w:sz w:val="20"/>
+          <w:szCs w:val="30"/>
+          <w:highlight w:val="yellow"/>
+          <w:lang w:eastAsia="en-AU"/>
+        </w:rPr>
+        <w:t xml:space="preserve"> comment: I've added 'at the time the transaction occurs'.  This prevents for instance, a user who downloads an app for the first time receiving a one-time pop that these transactions will continually occur in the background i.e. </w:t>
+      </w:r>
+      <w:proofErr w:type="spellStart"/>
+      <w:r>
+        <w:rPr>
+          <w:rFonts w:ascii="Arial" w:eastAsia="Times New Roman" w:hAnsi="Arial" w:cs="Arial"/>
+          <w:b/>
+          <w:bCs/>
+          <w:i/>
+          <w:color w:val="24292E"/>
+          <w:sz w:val="20"/>
+          <w:szCs w:val="30"/>
+          <w:highlight w:val="yellow"/>
+          <w:lang w:eastAsia="en-AU"/>
+        </w:rPr>
+        <w:t>Psiphon</w:t>
+      </w:r>
+      <w:proofErr w:type="spellEnd"/>
+      <w:r>
+        <w:rPr>
+          <w:rFonts w:ascii="Arial" w:eastAsia="Times New Roman" w:hAnsi="Arial" w:cs="Arial"/>
+          <w:b/>
+          <w:bCs/>
+          <w:i/>
+          <w:color w:val="24292E"/>
+          <w:sz w:val="20"/>
+          <w:szCs w:val="30"/>
+          <w:highlight w:val="yellow"/>
+          <w:lang w:eastAsia="en-AU"/>
+        </w:rPr>
+        <w:t>]</w:t>
       </w:r>
     </w:p>
     <w:p>
@@ -2123,18 +2334,18 @@
           <w:szCs w:val="30"/>
           <w:lang w:eastAsia="en-AU"/>
         </w:rPr>
-        <w:t>must not be</w:t>
-      </w:r>
-      <w:r>
-        <w:rPr>
-          <w:rFonts w:ascii="Arial" w:eastAsia="Times New Roman" w:hAnsi="Arial" w:cs="Arial"/>
-          <w:bCs/>
-          <w:color w:val="24292E"/>
-          <w:sz w:val="20"/>
-          <w:szCs w:val="30"/>
-          <w:lang w:eastAsia="en-AU"/>
-        </w:rPr>
-        <w:t xml:space="preserve"> in our reasonable </w:t>
+        <w:t xml:space="preserve">must not </w:t>
+      </w:r>
+      <w:r>
+        <w:rPr>
+          <w:rFonts w:ascii="Arial" w:eastAsia="Times New Roman" w:hAnsi="Arial" w:cs="Arial"/>
+          <w:bCs/>
+          <w:color w:val="24292E"/>
+          <w:sz w:val="20"/>
+          <w:szCs w:val="30"/>
+          <w:lang w:eastAsia="en-AU"/>
+        </w:rPr>
+        <w:t xml:space="preserve">in our reasonable </w:t>
       </w:r>
       <w:r>
         <w:rPr>
@@ -2146,6 +2357,17 @@
           <w:lang w:eastAsia="en-AU"/>
         </w:rPr>
         <w:t>opinion</w:t>
+      </w:r>
+      <w:r>
+        <w:rPr>
+          <w:rFonts w:ascii="Arial" w:eastAsia="Times New Roman" w:hAnsi="Arial" w:cs="Arial"/>
+          <w:bCs/>
+          <w:color w:val="24292E"/>
+          <w:sz w:val="20"/>
+          <w:szCs w:val="30"/>
+          <w:lang w:eastAsia="en-AU"/>
+        </w:rPr>
+        <w:t xml:space="preserve"> be</w:t>
       </w:r>
       <w:r>
         <w:rPr>
@@ -2313,16 +2535,29 @@
           <w:lang w:eastAsia="en-AU"/>
         </w:rPr>
       </w:pPr>
-      <w:r>
-        <w:rPr>
-          <w:rFonts w:ascii="Arial" w:eastAsia="Times New Roman" w:hAnsi="Arial" w:cs="Arial"/>
-          <w:bCs/>
-          <w:color w:val="24292E"/>
-          <w:sz w:val="20"/>
-          <w:szCs w:val="30"/>
-          <w:lang w:eastAsia="en-AU"/>
-        </w:rPr>
-        <w:t xml:space="preserve">in breach of any app store policy </w:t>
+      <w:proofErr w:type="gramStart"/>
+      <w:r>
+        <w:rPr>
+          <w:rFonts w:ascii="Arial" w:eastAsia="Times New Roman" w:hAnsi="Arial" w:cs="Arial"/>
+          <w:bCs/>
+          <w:color w:val="24292E"/>
+          <w:sz w:val="20"/>
+          <w:szCs w:val="30"/>
+          <w:lang w:eastAsia="en-AU"/>
+        </w:rPr>
+        <w:t>in</w:t>
+      </w:r>
+      <w:proofErr w:type="gramEnd"/>
+      <w:r>
+        <w:rPr>
+          <w:rFonts w:ascii="Arial" w:eastAsia="Times New Roman" w:hAnsi="Arial" w:cs="Arial"/>
+          <w:bCs/>
+          <w:color w:val="24292E"/>
+          <w:sz w:val="20"/>
+          <w:szCs w:val="30"/>
+          <w:lang w:eastAsia="en-AU"/>
+        </w:rPr>
+        <w:t xml:space="preserve"> breach of any app store policy </w:t>
       </w:r>
       <w:r>
         <w:rPr>
@@ -2441,7 +2676,37 @@
           <w:highlight w:val="yellow"/>
           <w:lang w:eastAsia="en-AU"/>
         </w:rPr>
-        <w:t xml:space="preserve">[Asparagusm comment: </w:t>
+        <w:t>[</w:t>
+      </w:r>
+      <w:proofErr w:type="spellStart"/>
+      <w:r>
+        <w:rPr>
+          <w:rFonts w:ascii="Arial" w:eastAsia="Times New Roman" w:hAnsi="Arial" w:cs="Arial"/>
+          <w:b/>
+          <w:bCs/>
+          <w:i/>
+          <w:color w:val="24292E"/>
+          <w:sz w:val="20"/>
+          <w:szCs w:val="30"/>
+          <w:highlight w:val="yellow"/>
+          <w:lang w:eastAsia="en-AU"/>
+        </w:rPr>
+        <w:t>Asparagusm</w:t>
+      </w:r>
+      <w:proofErr w:type="spellEnd"/>
+      <w:r>
+        <w:rPr>
+          <w:rFonts w:ascii="Arial" w:eastAsia="Times New Roman" w:hAnsi="Arial" w:cs="Arial"/>
+          <w:b/>
+          <w:bCs/>
+          <w:i/>
+          <w:color w:val="24292E"/>
+          <w:sz w:val="20"/>
+          <w:szCs w:val="30"/>
+          <w:highlight w:val="yellow"/>
+          <w:lang w:eastAsia="en-AU"/>
+        </w:rPr>
+        <w:t xml:space="preserve"> comment: </w:t>
       </w:r>
       <w:r>
         <w:rPr>
@@ -2663,7 +2928,37 @@
           <w:highlight w:val="yellow"/>
           <w:lang w:eastAsia="en-AU"/>
         </w:rPr>
-        <w:t>[Asparagusm comme</w:t>
+        <w:t>[</w:t>
+      </w:r>
+      <w:proofErr w:type="spellStart"/>
+      <w:r>
+        <w:rPr>
+          <w:rFonts w:ascii="Arial" w:eastAsia="Times New Roman" w:hAnsi="Arial" w:cs="Arial"/>
+          <w:b/>
+          <w:bCs/>
+          <w:i/>
+          <w:color w:val="24292E"/>
+          <w:sz w:val="20"/>
+          <w:szCs w:val="30"/>
+          <w:highlight w:val="yellow"/>
+          <w:lang w:eastAsia="en-AU"/>
+        </w:rPr>
+        <w:t>Asparagusm</w:t>
+      </w:r>
+      <w:proofErr w:type="spellEnd"/>
+      <w:r>
+        <w:rPr>
+          <w:rFonts w:ascii="Arial" w:eastAsia="Times New Roman" w:hAnsi="Arial" w:cs="Arial"/>
+          <w:b/>
+          <w:bCs/>
+          <w:i/>
+          <w:color w:val="24292E"/>
+          <w:sz w:val="20"/>
+          <w:szCs w:val="30"/>
+          <w:highlight w:val="yellow"/>
+          <w:lang w:eastAsia="en-AU"/>
+        </w:rPr>
+        <w:t xml:space="preserve"> comme</w:t>
       </w:r>
       <w:r>
         <w:rPr>
@@ -2815,7 +3110,37 @@
           <w:highlight w:val="yellow"/>
           <w:lang w:eastAsia="en-AU"/>
         </w:rPr>
-        <w:t xml:space="preserve">[Asparagusm </w:t>
+        <w:t>[</w:t>
+      </w:r>
+      <w:proofErr w:type="spellStart"/>
+      <w:r>
+        <w:rPr>
+          <w:rFonts w:ascii="Arial" w:eastAsia="Times New Roman" w:hAnsi="Arial" w:cs="Arial"/>
+          <w:b/>
+          <w:bCs/>
+          <w:i/>
+          <w:color w:val="24292E"/>
+          <w:sz w:val="20"/>
+          <w:szCs w:val="30"/>
+          <w:highlight w:val="yellow"/>
+          <w:lang w:eastAsia="en-AU"/>
+        </w:rPr>
+        <w:t>Asparagusm</w:t>
+      </w:r>
+      <w:proofErr w:type="spellEnd"/>
+      <w:r>
+        <w:rPr>
+          <w:rFonts w:ascii="Arial" w:eastAsia="Times New Roman" w:hAnsi="Arial" w:cs="Arial"/>
+          <w:b/>
+          <w:bCs/>
+          <w:i/>
+          <w:color w:val="24292E"/>
+          <w:sz w:val="20"/>
+          <w:szCs w:val="30"/>
+          <w:highlight w:val="yellow"/>
+          <w:lang w:eastAsia="en-AU"/>
+        </w:rPr>
+        <w:t xml:space="preserve"> </w:t>
       </w:r>
       <w:r>
         <w:rPr>
@@ -3142,6 +3467,7 @@
           <w:lang w:eastAsia="en-AU"/>
         </w:rPr>
       </w:pPr>
+      <w:proofErr w:type="gramStart"/>
       <w:r>
         <w:rPr>
           <w:rFonts w:ascii="Arial" w:eastAsia="Times New Roman" w:hAnsi="Arial" w:cs="Arial"/>
@@ -3152,7 +3478,19 @@
           <w:lang w:eastAsia="en-AU"/>
         </w:rPr>
         <w:lastRenderedPageBreak/>
-        <w:t xml:space="preserve">a </w:t>
+        <w:t>a</w:t>
+      </w:r>
+      <w:proofErr w:type="gramEnd"/>
+      <w:r>
+        <w:rPr>
+          <w:rFonts w:ascii="Arial" w:eastAsia="Times New Roman" w:hAnsi="Arial" w:cs="Arial"/>
+          <w:bCs/>
+          <w:color w:val="24292E"/>
+          <w:sz w:val="20"/>
+          <w:szCs w:val="30"/>
+          <w:lang w:eastAsia="en-AU"/>
+        </w:rPr>
+        <w:t xml:space="preserve"> </w:t>
       </w:r>
       <w:r>
         <w:rPr>
@@ -3387,16 +3725,29 @@
           <w:lang w:eastAsia="en-AU"/>
         </w:rPr>
       </w:pPr>
-      <w:r>
-        <w:rPr>
-          <w:rFonts w:ascii="Arial" w:eastAsia="Times New Roman" w:hAnsi="Arial" w:cs="Arial"/>
-          <w:bCs/>
-          <w:color w:val="24292E"/>
-          <w:sz w:val="20"/>
-          <w:szCs w:val="30"/>
-          <w:lang w:eastAsia="en-AU"/>
-        </w:rPr>
-        <w:t xml:space="preserve">the Transaction must have a flow with a minimum of 2 clicks (e.g. undo, confirm, user input amount or amount selection). </w:t>
+      <w:proofErr w:type="gramStart"/>
+      <w:r>
+        <w:rPr>
+          <w:rFonts w:ascii="Arial" w:eastAsia="Times New Roman" w:hAnsi="Arial" w:cs="Arial"/>
+          <w:bCs/>
+          <w:color w:val="24292E"/>
+          <w:sz w:val="20"/>
+          <w:szCs w:val="30"/>
+          <w:lang w:eastAsia="en-AU"/>
+        </w:rPr>
+        <w:t>the</w:t>
+      </w:r>
+      <w:proofErr w:type="gramEnd"/>
+      <w:r>
+        <w:rPr>
+          <w:rFonts w:ascii="Arial" w:eastAsia="Times New Roman" w:hAnsi="Arial" w:cs="Arial"/>
+          <w:bCs/>
+          <w:color w:val="24292E"/>
+          <w:sz w:val="20"/>
+          <w:szCs w:val="30"/>
+          <w:lang w:eastAsia="en-AU"/>
+        </w:rPr>
+        <w:t xml:space="preserve"> Transaction must have a flow with a minimum of 2 clicks (e.g. undo, confirm, user input amount or amount selection). </w:t>
       </w:r>
     </w:p>
     <w:p>
@@ -3730,16 +4081,29 @@
           <w:lang w:eastAsia="en-AU"/>
         </w:rPr>
       </w:pPr>
-      <w:r>
-        <w:rPr>
-          <w:rFonts w:ascii="Arial" w:eastAsia="Times New Roman" w:hAnsi="Arial" w:cs="Arial"/>
-          <w:bCs/>
-          <w:color w:val="24292E"/>
-          <w:sz w:val="20"/>
-          <w:szCs w:val="30"/>
-          <w:lang w:eastAsia="en-AU"/>
-        </w:rPr>
-        <w:t xml:space="preserve">a button where the User is required to tap confirm/acknowledge. </w:t>
+      <w:proofErr w:type="gramStart"/>
+      <w:r>
+        <w:rPr>
+          <w:rFonts w:ascii="Arial" w:eastAsia="Times New Roman" w:hAnsi="Arial" w:cs="Arial"/>
+          <w:bCs/>
+          <w:color w:val="24292E"/>
+          <w:sz w:val="20"/>
+          <w:szCs w:val="30"/>
+          <w:lang w:eastAsia="en-AU"/>
+        </w:rPr>
+        <w:t>a</w:t>
+      </w:r>
+      <w:proofErr w:type="gramEnd"/>
+      <w:r>
+        <w:rPr>
+          <w:rFonts w:ascii="Arial" w:eastAsia="Times New Roman" w:hAnsi="Arial" w:cs="Arial"/>
+          <w:bCs/>
+          <w:color w:val="24292E"/>
+          <w:sz w:val="20"/>
+          <w:szCs w:val="30"/>
+          <w:lang w:eastAsia="en-AU"/>
+        </w:rPr>
+        <w:t xml:space="preserve"> button where the User is required to tap confirm/acknowledge. </w:t>
       </w:r>
       <w:r>
         <w:rPr>
@@ -3783,7 +4147,19 @@
           <w:szCs w:val="30"/>
           <w:lang w:eastAsia="en-AU"/>
         </w:rPr>
-        <w:t>Subscription transactions</w:t>
+        <w:t>Subscription</w:t>
+      </w:r>
+      <w:r>
+        <w:rPr>
+          <w:rFonts w:ascii="Arial" w:eastAsia="Times New Roman" w:hAnsi="Arial" w:cs="Arial"/>
+          <w:b/>
+          <w:bCs/>
+          <w:color w:val="24292E"/>
+          <w:sz w:val="20"/>
+          <w:szCs w:val="30"/>
+          <w:lang w:eastAsia="en-AU"/>
+        </w:rPr>
+        <w:t xml:space="preserve"> transactions</w:t>
       </w:r>
       <w:r>
         <w:rPr>
@@ -3859,7 +4235,29 @@
           <w:szCs w:val="30"/>
           <w:lang w:eastAsia="en-AU"/>
         </w:rPr>
-        <w:t xml:space="preserve"> may enter into a subscription with:</w:t>
+        <w:t xml:space="preserve"> may enter into a </w:t>
+      </w:r>
+      <w:r>
+        <w:rPr>
+          <w:rFonts w:ascii="Arial" w:eastAsia="Times New Roman" w:hAnsi="Arial" w:cs="Arial"/>
+          <w:bCs/>
+          <w:color w:val="24292E"/>
+          <w:sz w:val="20"/>
+          <w:szCs w:val="30"/>
+          <w:lang w:eastAsia="en-AU"/>
+        </w:rPr>
+        <w:t>Subscription</w:t>
+      </w:r>
+      <w:r>
+        <w:rPr>
+          <w:rFonts w:ascii="Arial" w:eastAsia="Times New Roman" w:hAnsi="Arial" w:cs="Arial"/>
+          <w:bCs/>
+          <w:color w:val="24292E"/>
+          <w:sz w:val="20"/>
+          <w:szCs w:val="30"/>
+          <w:lang w:eastAsia="en-AU"/>
+        </w:rPr>
+        <w:t xml:space="preserve"> with:</w:t>
       </w:r>
       <w:r>
         <w:rPr>
@@ -3923,7 +4321,18 @@
           <w:szCs w:val="30"/>
           <w:lang w:eastAsia="en-AU"/>
         </w:rPr>
-        <w:t xml:space="preserve">subscription payment will be treated as a </w:t>
+        <w:t>Subscription</w:t>
+      </w:r>
+      <w:r>
+        <w:rPr>
+          <w:rFonts w:ascii="Arial" w:eastAsia="Times New Roman" w:hAnsi="Arial" w:cs="Arial"/>
+          <w:bCs/>
+          <w:color w:val="24292E"/>
+          <w:sz w:val="20"/>
+          <w:szCs w:val="30"/>
+          <w:lang w:eastAsia="en-AU"/>
+        </w:rPr>
+        <w:t xml:space="preserve"> payment will be treated as a </w:t>
       </w:r>
       <w:r>
         <w:rPr>
@@ -3978,16 +4387,29 @@
           <w:lang w:eastAsia="en-AU"/>
         </w:rPr>
       </w:pPr>
-      <w:r>
-        <w:rPr>
-          <w:rFonts w:ascii="Arial" w:eastAsia="Times New Roman" w:hAnsi="Arial" w:cs="Arial"/>
-          <w:bCs/>
-          <w:color w:val="24292E"/>
-          <w:sz w:val="20"/>
-          <w:szCs w:val="30"/>
-          <w:lang w:eastAsia="en-AU"/>
-        </w:rPr>
-        <w:t xml:space="preserve">another User, for example a specific content creator, and each </w:t>
+      <w:proofErr w:type="gramStart"/>
+      <w:r>
+        <w:rPr>
+          <w:rFonts w:ascii="Arial" w:eastAsia="Times New Roman" w:hAnsi="Arial" w:cs="Arial"/>
+          <w:bCs/>
+          <w:color w:val="24292E"/>
+          <w:sz w:val="20"/>
+          <w:szCs w:val="30"/>
+          <w:lang w:eastAsia="en-AU"/>
+        </w:rPr>
+        <w:t>another</w:t>
+      </w:r>
+      <w:proofErr w:type="gramEnd"/>
+      <w:r>
+        <w:rPr>
+          <w:rFonts w:ascii="Arial" w:eastAsia="Times New Roman" w:hAnsi="Arial" w:cs="Arial"/>
+          <w:bCs/>
+          <w:color w:val="24292E"/>
+          <w:sz w:val="20"/>
+          <w:szCs w:val="30"/>
+          <w:lang w:eastAsia="en-AU"/>
+        </w:rPr>
+        <w:t xml:space="preserve"> User, for example a specific content creator, and each </w:t>
       </w:r>
       <w:r>
         <w:rPr>
@@ -4009,7 +4431,18 @@
           <w:szCs w:val="30"/>
           <w:lang w:eastAsia="en-AU"/>
         </w:rPr>
-        <w:t xml:space="preserve">subscription payment will be treated as a P2P Transaction. </w:t>
+        <w:t>Subscription</w:t>
+      </w:r>
+      <w:r>
+        <w:rPr>
+          <w:rFonts w:ascii="Arial" w:eastAsia="Times New Roman" w:hAnsi="Arial" w:cs="Arial"/>
+          <w:bCs/>
+          <w:color w:val="24292E"/>
+          <w:sz w:val="20"/>
+          <w:szCs w:val="30"/>
+          <w:lang w:eastAsia="en-AU"/>
+        </w:rPr>
+        <w:t xml:space="preserve"> payment will be treated as a P2P Transaction. </w:t>
       </w:r>
       <w:r>
         <w:rPr>
@@ -4051,7 +4484,64 @@
           <w:szCs w:val="30"/>
           <w:lang w:eastAsia="en-AU"/>
         </w:rPr>
-        <w:t xml:space="preserve">The day on which the relevant subscription payment occurs will count as a Daily Active Spender, but any passive payments that occurring with the subscription period will not be counted. </w:t>
+        <w:t xml:space="preserve">The day on which the relevant </w:t>
+      </w:r>
+      <w:r>
+        <w:rPr>
+          <w:rFonts w:ascii="Arial" w:eastAsia="Times New Roman" w:hAnsi="Arial" w:cs="Arial"/>
+          <w:bCs/>
+          <w:color w:val="24292E"/>
+          <w:sz w:val="20"/>
+          <w:szCs w:val="30"/>
+          <w:lang w:eastAsia="en-AU"/>
+        </w:rPr>
+        <w:t>Subscription</w:t>
+      </w:r>
+      <w:r>
+        <w:rPr>
+          <w:rFonts w:ascii="Arial" w:eastAsia="Times New Roman" w:hAnsi="Arial" w:cs="Arial"/>
+          <w:bCs/>
+          <w:color w:val="24292E"/>
+          <w:sz w:val="20"/>
+          <w:szCs w:val="30"/>
+          <w:lang w:eastAsia="en-AU"/>
+        </w:rPr>
+        <w:t xml:space="preserve"> payment occurs will count as a Da</w:t>
+      </w:r>
+      <w:bookmarkStart w:id="0" w:name="_GoBack"/>
+      <w:bookmarkEnd w:id="0"/>
+      <w:r>
+        <w:rPr>
+          <w:rFonts w:ascii="Arial" w:eastAsia="Times New Roman" w:hAnsi="Arial" w:cs="Arial"/>
+          <w:bCs/>
+          <w:color w:val="24292E"/>
+          <w:sz w:val="20"/>
+          <w:szCs w:val="30"/>
+          <w:lang w:eastAsia="en-AU"/>
+        </w:rPr>
+        <w:t xml:space="preserve">ily Active Spender, but any passive payments that occurring with the </w:t>
+      </w:r>
+      <w:r>
+        <w:rPr>
+          <w:rFonts w:ascii="Arial" w:eastAsia="Times New Roman" w:hAnsi="Arial" w:cs="Arial"/>
+          <w:bCs/>
+          <w:color w:val="24292E"/>
+          <w:sz w:val="20"/>
+          <w:szCs w:val="30"/>
+          <w:lang w:eastAsia="en-AU"/>
+        </w:rPr>
+        <w:t>Subscription</w:t>
+      </w:r>
+      <w:r>
+        <w:rPr>
+          <w:rFonts w:ascii="Arial" w:eastAsia="Times New Roman" w:hAnsi="Arial" w:cs="Arial"/>
+          <w:bCs/>
+          <w:color w:val="24292E"/>
+          <w:sz w:val="20"/>
+          <w:szCs w:val="30"/>
+          <w:lang w:eastAsia="en-AU"/>
+        </w:rPr>
+        <w:t xml:space="preserve"> period will not be counted. </w:t>
       </w:r>
       <w:r>
         <w:rPr>
@@ -4104,7 +4594,18 @@
           <w:szCs w:val="30"/>
           <w:lang w:eastAsia="en-AU"/>
         </w:rPr>
-        <w:t>he entering into a subscription</w:t>
+        <w:t xml:space="preserve">he entering into a </w:t>
+      </w:r>
+      <w:r>
+        <w:rPr>
+          <w:rFonts w:ascii="Arial" w:eastAsia="Times New Roman" w:hAnsi="Arial" w:cs="Arial"/>
+          <w:bCs/>
+          <w:color w:val="24292E"/>
+          <w:sz w:val="20"/>
+          <w:szCs w:val="30"/>
+          <w:lang w:eastAsia="en-AU"/>
+        </w:rPr>
+        <w:t>Subscription</w:t>
       </w:r>
       <w:r>
         <w:rPr>
@@ -4182,7 +4683,29 @@
           <w:szCs w:val="30"/>
           <w:lang w:eastAsia="en-AU"/>
         </w:rPr>
-        <w:t>How much KIN will be charged in total for the period of the subscription;</w:t>
+        <w:t xml:space="preserve">How much KIN will be charged in total for the period of the </w:t>
+      </w:r>
+      <w:r>
+        <w:rPr>
+          <w:rFonts w:ascii="Arial" w:eastAsia="Times New Roman" w:hAnsi="Arial" w:cs="Arial"/>
+          <w:bCs/>
+          <w:color w:val="24292E"/>
+          <w:sz w:val="20"/>
+          <w:szCs w:val="30"/>
+          <w:lang w:eastAsia="en-AU"/>
+        </w:rPr>
+        <w:t>Subscription</w:t>
+      </w:r>
+      <w:r>
+        <w:rPr>
+          <w:rFonts w:ascii="Arial" w:eastAsia="Times New Roman" w:hAnsi="Arial" w:cs="Arial"/>
+          <w:bCs/>
+          <w:color w:val="24292E"/>
+          <w:sz w:val="20"/>
+          <w:szCs w:val="30"/>
+          <w:lang w:eastAsia="en-AU"/>
+        </w:rPr>
+        <w:t>;</w:t>
       </w:r>
     </w:p>
     <w:p>
@@ -4373,7 +4896,40 @@
           <w:szCs w:val="30"/>
           <w:lang w:eastAsia="en-AU"/>
         </w:rPr>
-        <w:t>subscription must be set to a fixed amount for the period of the subscription.</w:t>
+        <w:t>Subscription</w:t>
+      </w:r>
+      <w:r>
+        <w:rPr>
+          <w:rFonts w:ascii="Arial" w:eastAsia="Times New Roman" w:hAnsi="Arial" w:cs="Arial"/>
+          <w:bCs/>
+          <w:color w:val="24292E"/>
+          <w:sz w:val="20"/>
+          <w:szCs w:val="30"/>
+          <w:lang w:eastAsia="en-AU"/>
+        </w:rPr>
+        <w:t xml:space="preserve"> must be set to a fixed amount for the period of the </w:t>
+      </w:r>
+      <w:r>
+        <w:rPr>
+          <w:rFonts w:ascii="Arial" w:eastAsia="Times New Roman" w:hAnsi="Arial" w:cs="Arial"/>
+          <w:bCs/>
+          <w:color w:val="24292E"/>
+          <w:sz w:val="20"/>
+          <w:szCs w:val="30"/>
+          <w:lang w:eastAsia="en-AU"/>
+        </w:rPr>
+        <w:t>Subscription</w:t>
+      </w:r>
+      <w:r>
+        <w:rPr>
+          <w:rFonts w:ascii="Arial" w:eastAsia="Times New Roman" w:hAnsi="Arial" w:cs="Arial"/>
+          <w:bCs/>
+          <w:color w:val="24292E"/>
+          <w:sz w:val="20"/>
+          <w:szCs w:val="30"/>
+          <w:lang w:eastAsia="en-AU"/>
+        </w:rPr>
+        <w:t>.</w:t>
       </w:r>
       <w:r>
         <w:rPr>
@@ -4415,7 +4971,29 @@
           <w:szCs w:val="30"/>
           <w:lang w:eastAsia="en-AU"/>
         </w:rPr>
-        <w:t xml:space="preserve">The length of a subscription may only be </w:t>
+        <w:t xml:space="preserve">The length of a </w:t>
+      </w:r>
+      <w:r>
+        <w:rPr>
+          <w:rFonts w:ascii="Arial" w:eastAsia="Times New Roman" w:hAnsi="Arial" w:cs="Arial"/>
+          <w:bCs/>
+          <w:color w:val="24292E"/>
+          <w:sz w:val="20"/>
+          <w:szCs w:val="30"/>
+          <w:lang w:eastAsia="en-AU"/>
+        </w:rPr>
+        <w:t>Subscription</w:t>
+      </w:r>
+      <w:r>
+        <w:rPr>
+          <w:rFonts w:ascii="Arial" w:eastAsia="Times New Roman" w:hAnsi="Arial" w:cs="Arial"/>
+          <w:bCs/>
+          <w:color w:val="24292E"/>
+          <w:sz w:val="20"/>
+          <w:szCs w:val="30"/>
+          <w:lang w:eastAsia="en-AU"/>
+        </w:rPr>
+        <w:t xml:space="preserve"> may only be </w:t>
       </w:r>
       <w:r>
         <w:rPr>
@@ -4459,7 +5037,29 @@
           <w:szCs w:val="30"/>
           <w:lang w:eastAsia="en-AU"/>
         </w:rPr>
-        <w:t xml:space="preserve">  A subscription must not exceed one year. </w:t>
+        <w:t xml:space="preserve">  A </w:t>
+      </w:r>
+      <w:r>
+        <w:rPr>
+          <w:rFonts w:ascii="Arial" w:eastAsia="Times New Roman" w:hAnsi="Arial" w:cs="Arial"/>
+          <w:bCs/>
+          <w:color w:val="24292E"/>
+          <w:sz w:val="20"/>
+          <w:szCs w:val="30"/>
+          <w:lang w:eastAsia="en-AU"/>
+        </w:rPr>
+        <w:t>Subscription</w:t>
+      </w:r>
+      <w:r>
+        <w:rPr>
+          <w:rFonts w:ascii="Arial" w:eastAsia="Times New Roman" w:hAnsi="Arial" w:cs="Arial"/>
+          <w:bCs/>
+          <w:color w:val="24292E"/>
+          <w:sz w:val="20"/>
+          <w:szCs w:val="30"/>
+          <w:lang w:eastAsia="en-AU"/>
+        </w:rPr>
+        <w:t xml:space="preserve"> must not exceed one year. </w:t>
       </w:r>
       <w:r>
         <w:rPr>
@@ -4501,7 +5101,64 @@
           <w:szCs w:val="30"/>
           <w:lang w:eastAsia="en-AU"/>
         </w:rPr>
-        <w:t>A User must explicitly elect to renew their subscription and this must be around the time their current subscription</w:t>
+        <w:t xml:space="preserve">A User must explicitly elect to renew their </w:t>
+      </w:r>
+      <w:r>
+        <w:rPr>
+          <w:rFonts w:ascii="Arial" w:eastAsia="Times New Roman" w:hAnsi="Arial" w:cs="Arial"/>
+          <w:bCs/>
+          <w:color w:val="24292E"/>
+          <w:sz w:val="20"/>
+          <w:szCs w:val="30"/>
+          <w:lang w:eastAsia="en-AU"/>
+        </w:rPr>
+        <w:t>Subscription</w:t>
+      </w:r>
+      <w:r>
+        <w:rPr>
+          <w:rFonts w:ascii="Arial" w:eastAsia="Times New Roman" w:hAnsi="Arial" w:cs="Arial"/>
+          <w:bCs/>
+          <w:color w:val="24292E"/>
+          <w:sz w:val="20"/>
+          <w:szCs w:val="30"/>
+          <w:lang w:eastAsia="en-AU"/>
+        </w:rPr>
+        <w:t xml:space="preserve"> and this must be around the time their </w:t>
+      </w:r>
+      <w:proofErr w:type="gramStart"/>
+      <w:r>
+        <w:rPr>
+          <w:rFonts w:ascii="Arial" w:eastAsia="Times New Roman" w:hAnsi="Arial" w:cs="Arial"/>
+          <w:bCs/>
+          <w:color w:val="24292E"/>
+          <w:sz w:val="20"/>
+          <w:szCs w:val="30"/>
+          <w:lang w:eastAsia="en-AU"/>
+        </w:rPr>
+        <w:t>current</w:t>
+      </w:r>
+      <w:proofErr w:type="gramEnd"/>
+      <w:r>
+        <w:rPr>
+          <w:rFonts w:ascii="Arial" w:eastAsia="Times New Roman" w:hAnsi="Arial" w:cs="Arial"/>
+          <w:bCs/>
+          <w:color w:val="24292E"/>
+          <w:sz w:val="20"/>
+          <w:szCs w:val="30"/>
+          <w:lang w:eastAsia="en-AU"/>
+        </w:rPr>
+        <w:t xml:space="preserve"> </w:t>
+      </w:r>
+      <w:r>
+        <w:rPr>
+          <w:rFonts w:ascii="Arial" w:eastAsia="Times New Roman" w:hAnsi="Arial" w:cs="Arial"/>
+          <w:bCs/>
+          <w:color w:val="24292E"/>
+          <w:sz w:val="20"/>
+          <w:szCs w:val="30"/>
+          <w:lang w:eastAsia="en-AU"/>
+        </w:rPr>
+        <w:t>Subscription</w:t>
       </w:r>
       <w:r>
         <w:rPr>
@@ -4566,7 +5223,29 @@
           <w:lang w:eastAsia="en-AU"/>
         </w:rPr>
         <w:lastRenderedPageBreak/>
-        <w:t xml:space="preserve">A User must be able to unsubscribe from a subscription at any time without further obligation to pay. </w:t>
+        <w:t xml:space="preserve">A User must be able to unsubscribe from a </w:t>
+      </w:r>
+      <w:r>
+        <w:rPr>
+          <w:rFonts w:ascii="Arial" w:eastAsia="Times New Roman" w:hAnsi="Arial" w:cs="Arial"/>
+          <w:bCs/>
+          <w:color w:val="24292E"/>
+          <w:sz w:val="20"/>
+          <w:szCs w:val="30"/>
+          <w:lang w:eastAsia="en-AU"/>
+        </w:rPr>
+        <w:t>Subscription</w:t>
+      </w:r>
+      <w:r>
+        <w:rPr>
+          <w:rFonts w:ascii="Arial" w:eastAsia="Times New Roman" w:hAnsi="Arial" w:cs="Arial"/>
+          <w:bCs/>
+          <w:color w:val="24292E"/>
+          <w:sz w:val="20"/>
+          <w:szCs w:val="30"/>
+          <w:lang w:eastAsia="en-AU"/>
+        </w:rPr>
+        <w:t xml:space="preserve"> at any time without further obligation to pay. </w:t>
       </w:r>
     </w:p>
     <w:p>
@@ -4767,16 +5446,29 @@
           <w:lang w:eastAsia="en-AU"/>
         </w:rPr>
       </w:pPr>
-      <w:r>
-        <w:rPr>
-          <w:rFonts w:ascii="Arial" w:eastAsia="Times New Roman" w:hAnsi="Arial" w:cs="Arial"/>
-          <w:bCs/>
-          <w:color w:val="24292E"/>
-          <w:sz w:val="20"/>
-          <w:szCs w:val="30"/>
-          <w:lang w:eastAsia="en-AU"/>
-        </w:rPr>
-        <w:t xml:space="preserve">we will </w:t>
+      <w:proofErr w:type="gramStart"/>
+      <w:r>
+        <w:rPr>
+          <w:rFonts w:ascii="Arial" w:eastAsia="Times New Roman" w:hAnsi="Arial" w:cs="Arial"/>
+          <w:bCs/>
+          <w:color w:val="24292E"/>
+          <w:sz w:val="20"/>
+          <w:szCs w:val="30"/>
+          <w:lang w:eastAsia="en-AU"/>
+        </w:rPr>
+        <w:t>we</w:t>
+      </w:r>
+      <w:proofErr w:type="gramEnd"/>
+      <w:r>
+        <w:rPr>
+          <w:rFonts w:ascii="Arial" w:eastAsia="Times New Roman" w:hAnsi="Arial" w:cs="Arial"/>
+          <w:bCs/>
+          <w:color w:val="24292E"/>
+          <w:sz w:val="20"/>
+          <w:szCs w:val="30"/>
+          <w:lang w:eastAsia="en-AU"/>
+        </w:rPr>
+        <w:t xml:space="preserve"> will </w:t>
       </w:r>
       <w:r>
         <w:rPr>
@@ -4838,16 +5530,29 @@
           <w:lang w:eastAsia="en-AU"/>
         </w:rPr>
       </w:pPr>
-      <w:r>
-        <w:rPr>
-          <w:rFonts w:ascii="Arial" w:eastAsia="Times New Roman" w:hAnsi="Arial" w:cs="Arial"/>
-          <w:bCs/>
-          <w:color w:val="24292E"/>
-          <w:sz w:val="20"/>
-          <w:szCs w:val="30"/>
-          <w:lang w:eastAsia="en-AU"/>
-        </w:rPr>
-        <w:t>your Application may be excluded from payouts from the KRE.</w:t>
+      <w:proofErr w:type="gramStart"/>
+      <w:r>
+        <w:rPr>
+          <w:rFonts w:ascii="Arial" w:eastAsia="Times New Roman" w:hAnsi="Arial" w:cs="Arial"/>
+          <w:bCs/>
+          <w:color w:val="24292E"/>
+          <w:sz w:val="20"/>
+          <w:szCs w:val="30"/>
+          <w:lang w:eastAsia="en-AU"/>
+        </w:rPr>
+        <w:t>your</w:t>
+      </w:r>
+      <w:proofErr w:type="gramEnd"/>
+      <w:r>
+        <w:rPr>
+          <w:rFonts w:ascii="Arial" w:eastAsia="Times New Roman" w:hAnsi="Arial" w:cs="Arial"/>
+          <w:bCs/>
+          <w:color w:val="24292E"/>
+          <w:sz w:val="20"/>
+          <w:szCs w:val="30"/>
+          <w:lang w:eastAsia="en-AU"/>
+        </w:rPr>
+        <w:t xml:space="preserve"> Application may be excluded from payouts from the KRE.</w:t>
       </w:r>
     </w:p>
     <w:p>
@@ -5052,7 +5757,37 @@
           <w:highlight w:val="yellow"/>
           <w:lang w:eastAsia="en-AU"/>
         </w:rPr>
-        <w:t xml:space="preserve">[Asparagusm </w:t>
+        <w:t>[</w:t>
+      </w:r>
+      <w:proofErr w:type="spellStart"/>
+      <w:r>
+        <w:rPr>
+          <w:rFonts w:ascii="Arial" w:eastAsia="Times New Roman" w:hAnsi="Arial" w:cs="Arial"/>
+          <w:b/>
+          <w:bCs/>
+          <w:i/>
+          <w:color w:val="24292E"/>
+          <w:sz w:val="20"/>
+          <w:szCs w:val="30"/>
+          <w:highlight w:val="yellow"/>
+          <w:lang w:eastAsia="en-AU"/>
+        </w:rPr>
+        <w:t>Asparagusm</w:t>
+      </w:r>
+      <w:proofErr w:type="spellEnd"/>
+      <w:r>
+        <w:rPr>
+          <w:rFonts w:ascii="Arial" w:eastAsia="Times New Roman" w:hAnsi="Arial" w:cs="Arial"/>
+          <w:b/>
+          <w:bCs/>
+          <w:i/>
+          <w:color w:val="24292E"/>
+          <w:sz w:val="20"/>
+          <w:szCs w:val="30"/>
+          <w:highlight w:val="yellow"/>
+          <w:lang w:eastAsia="en-AU"/>
+        </w:rPr>
+        <w:t xml:space="preserve"> </w:t>
       </w:r>
       <w:r>
         <w:rPr>
@@ -7867,7 +8602,7 @@
 </file>
 
 <file path=customXml/itemProps1.xml><?xml version="1.0" encoding="utf-8"?>
-<ds:datastoreItem xmlns:ds="http://schemas.openxmlformats.org/officeDocument/2006/customXml" ds:itemID="{260AF1D0-A7B1-487D-AF55-52D6B390E1DC}">
+<ds:datastoreItem xmlns:ds="http://schemas.openxmlformats.org/officeDocument/2006/customXml" ds:itemID="{D41FD8F0-9F20-4891-A8D5-D2C80ED9AB6A}">
   <ds:schemaRefs>
     <ds:schemaRef ds:uri="http://schemas.openxmlformats.org/officeDocument/2006/bibliography"/>
   </ds:schemaRefs>

</xml_diff>